<commit_message>
substituição do cargo e valor na parte final do relatório
</commit_message>
<xml_diff>
--- a/modelos/modelo_base.docx
+++ b/modelos/modelo_base.docx
@@ -1243,6 +1243,9 @@
             <w:gridCol w:w="3024"/>
           </w:tblGrid>
           <w:tr xmlns:wp14="http://schemas.microsoft.com/office/word/2010/wordml" wp14:textId="77777777">
+            <w:trPr>
+              <w:trHeight w:val="465"/>
+            </w:trPr>
             <w:tc>
               <w:tcPr>
                 <w:tcW w:w="3023" w:type="dxa"/>
@@ -1434,7 +1437,6 @@
         </w:tbl>
       </w:sdtContent>
     </w:sdt>
-    <w:p/>
     <w:tbl>
       <w:tblPr>
         <w:tblStyle w:val="a1"/>

</xml_diff>